<commit_message>
Diany Revisi User Interface
</commit_message>
<xml_diff>
--- a/Software Requirements Specification 2.docx
+++ b/Software Requirements Specification 2.docx
@@ -3541,10 +3541,10 @@
           <w:noProof/>
         </w:rPr>
         <w:drawing>
-          <wp:inline distT="0" distB="0" distL="0" distR="0" wp14:anchorId="074C2AFD" wp14:editId="1019E229">
-            <wp:extent cx="1861457" cy="1621972"/>
-            <wp:effectExtent l="0" t="0" r="5715" b="0"/>
-            <wp:docPr id="2" name="Picture 2"/>
+          <wp:inline distT="0" distB="0" distL="0" distR="0">
+            <wp:extent cx="1956262" cy="1734589"/>
+            <wp:effectExtent l="0" t="0" r="6350" b="0"/>
+            <wp:docPr id="16" name="Picture 16"/>
             <wp:cNvGraphicFramePr>
               <a:graphicFrameLocks xmlns:a="http://schemas.openxmlformats.org/drawingml/2006/main" noChangeAspect="1"/>
             </wp:cNvGraphicFramePr>
@@ -3552,18 +3552,24 @@
               <a:graphicData uri="http://schemas.openxmlformats.org/drawingml/2006/picture">
                 <pic:pic xmlns:pic="http://schemas.openxmlformats.org/drawingml/2006/picture">
                   <pic:nvPicPr>
-                    <pic:cNvPr id="0" name=""/>
+                    <pic:cNvPr id="0" name="login.png"/>
                     <pic:cNvPicPr/>
                   </pic:nvPicPr>
                   <pic:blipFill rotWithShape="1">
-                    <a:blip r:embed="rId8"/>
-                    <a:srcRect l="33427" t="22297" r="34096" b="27365"/>
+                    <a:blip r:embed="rId8">
+                      <a:extLst>
+                        <a:ext uri="{28A0092B-C50C-407E-A947-70E740481C1C}">
+                          <a14:useLocalDpi xmlns:a14="http://schemas.microsoft.com/office/drawing/2010/main" val="0"/>
+                        </a:ext>
+                      </a:extLst>
+                    </a:blip>
+                    <a:srcRect l="18583" t="11613" r="47254" b="21075"/>
                     <a:stretch/>
                   </pic:blipFill>
                   <pic:spPr bwMode="auto">
                     <a:xfrm>
                       <a:off x="0" y="0"/>
-                      <a:ext cx="1861643" cy="1622134"/>
+                      <a:ext cx="1958102" cy="1736221"/>
                     </a:xfrm>
                     <a:prstGeom prst="rect">
                       <a:avLst/>
@@ -3835,22 +3841,27 @@
       <w:r>
         <w:rPr>
           <w:i/>
+        </w:rPr>
+        <w:t>Register Reseller</w:t>
+      </w:r>
+    </w:p>
+    <w:p>
+      <w:pPr>
+        <w:pStyle w:val="ListParagraph"/>
+        <w:ind w:left="1440"/>
+      </w:pPr>
+      <w:r>
+        <w:t xml:space="preserve"> </w:t>
+      </w:r>
+      <w:r>
+        <w:rPr>
           <w:noProof/>
         </w:rPr>
-        <w:lastRenderedPageBreak/>
         <w:drawing>
-          <wp:anchor distT="0" distB="0" distL="114300" distR="114300" simplePos="0" relativeHeight="251659264" behindDoc="0" locked="0" layoutInCell="1" allowOverlap="1" wp14:anchorId="48E87672" wp14:editId="1914C4F0">
-            <wp:simplePos x="0" y="0"/>
-            <wp:positionH relativeFrom="column">
-              <wp:posOffset>3347085</wp:posOffset>
-            </wp:positionH>
-            <wp:positionV relativeFrom="paragraph">
-              <wp:posOffset>-71120</wp:posOffset>
-            </wp:positionV>
-            <wp:extent cx="1861185" cy="2612390"/>
-            <wp:effectExtent l="0" t="0" r="5715" b="0"/>
-            <wp:wrapSquare wrapText="bothSides"/>
-            <wp:docPr id="4" name="Picture 4"/>
+          <wp:inline distT="0" distB="0" distL="0" distR="0">
+            <wp:extent cx="4211780" cy="2576945"/>
+            <wp:effectExtent l="0" t="0" r="0" b="0"/>
+            <wp:docPr id="17" name="Picture 17"/>
             <wp:cNvGraphicFramePr>
               <a:graphicFrameLocks xmlns:a="http://schemas.openxmlformats.org/drawingml/2006/main" noChangeAspect="1"/>
             </wp:cNvGraphicFramePr>
@@ -3858,7 +3869,7 @@
               <a:graphicData uri="http://schemas.openxmlformats.org/drawingml/2006/picture">
                 <pic:pic xmlns:pic="http://schemas.openxmlformats.org/drawingml/2006/picture">
                   <pic:nvPicPr>
-                    <pic:cNvPr id="0" name=""/>
+                    <pic:cNvPr id="0" name="register.png"/>
                     <pic:cNvPicPr/>
                   </pic:nvPicPr>
                   <pic:blipFill rotWithShape="1">
@@ -3869,78 +3880,13 @@
                         </a:ext>
                       </a:extLst>
                     </a:blip>
-                    <a:srcRect l="33047" t="10473" r="34476" b="8445"/>
+                    <a:srcRect l="4839" r="21607"/>
                     <a:stretch/>
                   </pic:blipFill>
                   <pic:spPr bwMode="auto">
                     <a:xfrm>
                       <a:off x="0" y="0"/>
-                      <a:ext cx="1861185" cy="2612390"/>
-                    </a:xfrm>
-                    <a:prstGeom prst="rect">
-                      <a:avLst/>
-                    </a:prstGeom>
-                    <a:ln>
-                      <a:noFill/>
-                    </a:ln>
-                    <a:extLst>
-                      <a:ext uri="{53640926-AAD7-44D8-BBD7-CCE9431645EC}">
-                        <a14:shadowObscured xmlns:a14="http://schemas.microsoft.com/office/drawing/2010/main"/>
-                      </a:ext>
-                    </a:extLst>
-                  </pic:spPr>
-                </pic:pic>
-              </a:graphicData>
-            </a:graphic>
-            <wp14:sizeRelH relativeFrom="page">
-              <wp14:pctWidth>0</wp14:pctWidth>
-            </wp14:sizeRelH>
-            <wp14:sizeRelV relativeFrom="page">
-              <wp14:pctHeight>0</wp14:pctHeight>
-            </wp14:sizeRelV>
-          </wp:anchor>
-        </w:drawing>
-      </w:r>
-      <w:r>
-        <w:rPr>
-          <w:i/>
-        </w:rPr>
-        <w:t>Register Reseller</w:t>
-      </w:r>
-    </w:p>
-    <w:p>
-      <w:pPr>
-        <w:pStyle w:val="ListParagraph"/>
-        <w:ind w:left="1440"/>
-      </w:pPr>
-      <w:r>
-        <w:rPr>
-          <w:noProof/>
-        </w:rPr>
-        <w:drawing>
-          <wp:inline distT="0" distB="0" distL="0" distR="0" wp14:anchorId="54E099BB" wp14:editId="4776881B">
-            <wp:extent cx="1915886" cy="1632857"/>
-            <wp:effectExtent l="0" t="0" r="8255" b="5715"/>
-            <wp:docPr id="3" name="Picture 3"/>
-            <wp:cNvGraphicFramePr>
-              <a:graphicFrameLocks xmlns:a="http://schemas.openxmlformats.org/drawingml/2006/main" noChangeAspect="1"/>
-            </wp:cNvGraphicFramePr>
-            <a:graphic xmlns:a="http://schemas.openxmlformats.org/drawingml/2006/main">
-              <a:graphicData uri="http://schemas.openxmlformats.org/drawingml/2006/picture">
-                <pic:pic xmlns:pic="http://schemas.openxmlformats.org/drawingml/2006/picture">
-                  <pic:nvPicPr>
-                    <pic:cNvPr id="0" name=""/>
-                    <pic:cNvPicPr/>
-                  </pic:nvPicPr>
-                  <pic:blipFill rotWithShape="1">
-                    <a:blip r:embed="rId10"/>
-                    <a:srcRect l="32477" t="21960" r="34096" b="27365"/>
-                    <a:stretch/>
-                  </pic:blipFill>
-                  <pic:spPr bwMode="auto">
-                    <a:xfrm>
-                      <a:off x="0" y="0"/>
-                      <a:ext cx="1916078" cy="1633021"/>
+                      <a:ext cx="4215743" cy="2579370"/>
                     </a:xfrm>
                     <a:prstGeom prst="rect">
                       <a:avLst/>
@@ -3960,27 +3906,6 @@
           </wp:inline>
         </w:drawing>
       </w:r>
-      <w:r>
-        <w:t xml:space="preserve"> </w:t>
-      </w:r>
-    </w:p>
-    <w:p>
-      <w:pPr>
-        <w:pStyle w:val="ListParagraph"/>
-        <w:ind w:left="1440"/>
-      </w:pPr>
-    </w:p>
-    <w:p>
-      <w:pPr>
-        <w:pStyle w:val="ListParagraph"/>
-        <w:ind w:left="1440"/>
-      </w:pPr>
-    </w:p>
-    <w:p>
-      <w:pPr>
-        <w:pStyle w:val="ListParagraph"/>
-        <w:ind w:left="1440"/>
-      </w:pPr>
     </w:p>
     <w:p>
       <w:pPr>
@@ -4053,10 +3978,7 @@
               <w:ind w:left="0"/>
             </w:pPr>
             <w:r>
-              <w:t xml:space="preserve">Digunakan untuk </w:t>
-            </w:r>
-            <w:r>
-              <w:t>menyimpan data dari form inputan.</w:t>
+              <w:t>Digunakan untuk menyimpan data dari form inputan.</w:t>
             </w:r>
           </w:p>
         </w:tc>
@@ -4106,10 +4028,7 @@
               <w:ind w:left="0"/>
             </w:pPr>
             <w:r>
-              <w:t xml:space="preserve">Digunakan </w:t>
-            </w:r>
-            <w:r>
-              <w:t xml:space="preserve">untuk mendaftar </w:t>
+              <w:t xml:space="preserve">Digunakan untuk mendaftar </w:t>
             </w:r>
             <w:r>
               <w:rPr>
@@ -4165,10 +4084,7 @@
               <w:ind w:left="0"/>
             </w:pPr>
             <w:r>
-              <w:t xml:space="preserve">Digunakan </w:t>
-            </w:r>
-            <w:r>
-              <w:t xml:space="preserve">jika </w:t>
+              <w:t xml:space="preserve">Digunakan jika </w:t>
             </w:r>
             <w:r>
               <w:rPr>
@@ -4218,10 +4134,10 @@
           <w:noProof/>
         </w:rPr>
         <w:drawing>
-          <wp:inline distT="0" distB="0" distL="0" distR="0" wp14:anchorId="5468E927" wp14:editId="57C555F5">
-            <wp:extent cx="4274391" cy="1545771"/>
-            <wp:effectExtent l="19050" t="19050" r="12065" b="16510"/>
-            <wp:docPr id="5" name="Picture 5"/>
+          <wp:inline distT="0" distB="0" distL="0" distR="0">
+            <wp:extent cx="3319548" cy="1801090"/>
+            <wp:effectExtent l="0" t="0" r="0" b="0"/>
+            <wp:docPr id="18" name="Picture 18"/>
             <wp:cNvGraphicFramePr>
               <a:graphicFrameLocks xmlns:a="http://schemas.openxmlformats.org/drawingml/2006/main" noChangeAspect="1"/>
             </wp:cNvGraphicFramePr>
@@ -4229,30 +4145,30 @@
               <a:graphicData uri="http://schemas.openxmlformats.org/drawingml/2006/picture">
                 <pic:pic xmlns:pic="http://schemas.openxmlformats.org/drawingml/2006/picture">
                   <pic:nvPicPr>
-                    <pic:cNvPr id="0" name=""/>
+                    <pic:cNvPr id="0" name="Dashboard Referral.png"/>
                     <pic:cNvPicPr/>
                   </pic:nvPicPr>
                   <pic:blipFill rotWithShape="1">
-                    <a:blip r:embed="rId11"/>
-                    <a:srcRect l="17663" t="19256" r="10767" b="34704"/>
+                    <a:blip r:embed="rId10">
+                      <a:extLst>
+                        <a:ext uri="{28A0092B-C50C-407E-A947-70E740481C1C}">
+                          <a14:useLocalDpi xmlns:a14="http://schemas.microsoft.com/office/drawing/2010/main" val="0"/>
+                        </a:ext>
+                      </a:extLst>
+                    </a:blip>
+                    <a:srcRect l="10550" t="10968" r="31479" b="19140"/>
                     <a:stretch/>
                   </pic:blipFill>
                   <pic:spPr bwMode="auto">
                     <a:xfrm>
                       <a:off x="0" y="0"/>
-                      <a:ext cx="4274394" cy="1545772"/>
+                      <a:ext cx="3322671" cy="1802785"/>
                     </a:xfrm>
                     <a:prstGeom prst="rect">
                       <a:avLst/>
                     </a:prstGeom>
-                    <a:ln w="9525" cap="flat" cmpd="sng" algn="ctr">
-                      <a:solidFill>
-                        <a:sysClr val="windowText" lastClr="000000"/>
-                      </a:solidFill>
-                      <a:prstDash val="solid"/>
-                      <a:round/>
-                      <a:headEnd type="none" w="med" len="med"/>
-                      <a:tailEnd type="none" w="med" len="med"/>
+                    <a:ln>
+                      <a:noFill/>
                     </a:ln>
                     <a:extLst>
                       <a:ext uri="{53640926-AAD7-44D8-BBD7-CCE9431645EC}">
@@ -4326,10 +4242,7 @@
               <w:ind w:left="0"/>
             </w:pPr>
             <w:r>
-              <w:t xml:space="preserve">Digunakan untuk </w:t>
-            </w:r>
-            <w:r>
-              <w:t xml:space="preserve">menampilkan data penjualan </w:t>
+              <w:t xml:space="preserve">Digunakan untuk menampilkan data penjualan </w:t>
             </w:r>
             <w:r>
               <w:rPr>
@@ -4382,13 +4295,7 @@
               <w:ind w:left="0"/>
             </w:pPr>
             <w:r>
-              <w:t xml:space="preserve">Digunakan untuk menampilkan data </w:t>
-            </w:r>
-            <w:r>
-              <w:t>pendapatan</w:t>
-            </w:r>
-            <w:r>
-              <w:t xml:space="preserve"> </w:t>
+              <w:t xml:space="preserve">Digunakan untuk menampilkan data pendapatan </w:t>
             </w:r>
             <w:r>
               <w:rPr>
@@ -4441,25 +4348,13 @@
               <w:ind w:left="0"/>
             </w:pPr>
             <w:r>
-              <w:t xml:space="preserve">Digunakan </w:t>
-            </w:r>
-            <w:r>
-              <w:t xml:space="preserve">untuk </w:t>
-            </w:r>
-            <w:r>
-              <w:t xml:space="preserve">menampilkan data </w:t>
+              <w:t xml:space="preserve">Digunakan untuk menampilkan data </w:t>
             </w:r>
             <w:r>
               <w:rPr>
                 <w:i/>
               </w:rPr>
-              <w:t>reseller</w:t>
-            </w:r>
-            <w:r>
-              <w:rPr>
-                <w:i/>
-              </w:rPr>
-              <w:t xml:space="preserve"> referral</w:t>
+              <w:t>reseller referral</w:t>
             </w:r>
             <w:r>
               <w:t>.</w:t>
@@ -4538,7 +4433,6 @@
         <w:rPr>
           <w:i/>
         </w:rPr>
-        <w:lastRenderedPageBreak/>
         <w:t xml:space="preserve">Dashboard and Report </w:t>
       </w:r>
       <w:r>
@@ -4558,10 +4452,10 @@
           <w:noProof/>
         </w:rPr>
         <w:drawing>
-          <wp:inline distT="0" distB="0" distL="0" distR="0" wp14:anchorId="683E51FB" wp14:editId="39DC073D">
-            <wp:extent cx="4604657" cy="1458685"/>
-            <wp:effectExtent l="19050" t="19050" r="24765" b="27305"/>
-            <wp:docPr id="6" name="Picture 6"/>
+          <wp:inline distT="0" distB="0" distL="0" distR="0">
+            <wp:extent cx="4394662" cy="1756756"/>
+            <wp:effectExtent l="0" t="0" r="6350" b="0"/>
+            <wp:docPr id="19" name="Picture 19"/>
             <wp:cNvGraphicFramePr>
               <a:graphicFrameLocks xmlns:a="http://schemas.openxmlformats.org/drawingml/2006/main" noChangeAspect="1"/>
             </wp:cNvGraphicFramePr>
@@ -4569,26 +4463,30 @@
               <a:graphicData uri="http://schemas.openxmlformats.org/drawingml/2006/picture">
                 <pic:pic xmlns:pic="http://schemas.openxmlformats.org/drawingml/2006/picture">
                   <pic:nvPicPr>
-                    <pic:cNvPr id="0" name=""/>
+                    <pic:cNvPr id="0" name="Dashboard Reseller.png"/>
                     <pic:cNvPicPr/>
                   </pic:nvPicPr>
                   <pic:blipFill rotWithShape="1">
-                    <a:blip r:embed="rId12"/>
-                    <a:srcRect l="18042" t="18919" r="1620" b="35811"/>
+                    <a:blip r:embed="rId11">
+                      <a:extLst>
+                        <a:ext uri="{28A0092B-C50C-407E-A947-70E740481C1C}">
+                          <a14:useLocalDpi xmlns:a14="http://schemas.microsoft.com/office/drawing/2010/main" val="0"/>
+                        </a:ext>
+                      </a:extLst>
+                    </a:blip>
+                    <a:srcRect l="11227" t="10753" r="12026" b="21076"/>
                     <a:stretch/>
                   </pic:blipFill>
                   <pic:spPr bwMode="auto">
                     <a:xfrm>
                       <a:off x="0" y="0"/>
-                      <a:ext cx="4605118" cy="1458831"/>
+                      <a:ext cx="4398797" cy="1758409"/>
                     </a:xfrm>
                     <a:prstGeom prst="rect">
                       <a:avLst/>
                     </a:prstGeom>
                     <a:ln>
-                      <a:solidFill>
-                        <a:schemeClr val="tx1"/>
-                      </a:solidFill>
+                      <a:noFill/>
                     </a:ln>
                     <a:extLst>
                       <a:ext uri="{53640926-AAD7-44D8-BBD7-CCE9431645EC}">
@@ -4768,13 +4666,7 @@
               <w:ind w:left="0"/>
             </w:pPr>
             <w:r>
-              <w:t xml:space="preserve">Digunakan untuk menampilkan </w:t>
-            </w:r>
-            <w:r>
-              <w:t>sisa saldo</w:t>
-            </w:r>
-            <w:r>
-              <w:t>.</w:t>
+              <w:t>Digunakan untuk menampilkan sisa saldo.</w:t>
             </w:r>
           </w:p>
         </w:tc>
@@ -4847,16 +4739,25 @@
       <w:pPr>
         <w:pStyle w:val="ListParagraph"/>
         <w:ind w:left="1440"/>
-      </w:pPr>
-      <w:r>
         <w:rPr>
           <w:noProof/>
         </w:rPr>
+      </w:pPr>
+    </w:p>
+    <w:p>
+      <w:pPr>
+        <w:pStyle w:val="ListParagraph"/>
+        <w:ind w:left="1440"/>
+      </w:pPr>
+      <w:r>
+        <w:rPr>
+          <w:noProof/>
+        </w:rPr>
         <w:drawing>
-          <wp:inline distT="0" distB="0" distL="0" distR="0" wp14:anchorId="1A8448C6" wp14:editId="5FE88F1F">
-            <wp:extent cx="4256314" cy="1839686"/>
-            <wp:effectExtent l="19050" t="19050" r="11430" b="27305"/>
-            <wp:docPr id="7" name="Picture 7"/>
+          <wp:inline distT="0" distB="0" distL="0" distR="0">
+            <wp:extent cx="2590800" cy="1838325"/>
+            <wp:effectExtent l="0" t="0" r="0" b="9525"/>
+            <wp:docPr id="14" name="Picture 14"/>
             <wp:cNvGraphicFramePr>
               <a:graphicFrameLocks xmlns:a="http://schemas.openxmlformats.org/drawingml/2006/main" noChangeAspect="1"/>
             </wp:cNvGraphicFramePr>
@@ -4864,26 +4765,30 @@
               <a:graphicData uri="http://schemas.openxmlformats.org/drawingml/2006/picture">
                 <pic:pic xmlns:pic="http://schemas.openxmlformats.org/drawingml/2006/picture">
                   <pic:nvPicPr>
-                    <pic:cNvPr id="0" name=""/>
+                    <pic:cNvPr id="0" name="untitled_page.png"/>
                     <pic:cNvPicPr/>
                   </pic:nvPicPr>
                   <pic:blipFill rotWithShape="1">
-                    <a:blip r:embed="rId13"/>
-                    <a:srcRect l="20512" t="30068" r="5134" b="12766"/>
+                    <a:blip r:embed="rId12">
+                      <a:extLst>
+                        <a:ext uri="{28A0092B-C50C-407E-A947-70E740481C1C}">
+                          <a14:useLocalDpi xmlns:a14="http://schemas.microsoft.com/office/drawing/2010/main" val="0"/>
+                        </a:ext>
+                      </a:extLst>
+                    </a:blip>
+                    <a:srcRect l="11960" t="15872" r="42857" b="12890"/>
                     <a:stretch/>
                   </pic:blipFill>
                   <pic:spPr bwMode="auto">
                     <a:xfrm>
                       <a:off x="0" y="0"/>
-                      <a:ext cx="4262059" cy="1842169"/>
+                      <a:ext cx="2589653" cy="1837511"/>
                     </a:xfrm>
                     <a:prstGeom prst="rect">
                       <a:avLst/>
                     </a:prstGeom>
                     <a:ln>
-                      <a:solidFill>
-                        <a:schemeClr val="tx1"/>
-                      </a:solidFill>
+                      <a:noFill/>
                     </a:ln>
                     <a:extLst>
                       <a:ext uri="{53640926-AAD7-44D8-BBD7-CCE9431645EC}">
@@ -4969,10 +4874,7 @@
               <w:ind w:left="0"/>
             </w:pPr>
             <w:r>
-              <w:t xml:space="preserve">Digunakan untuk </w:t>
-            </w:r>
-            <w:r>
-              <w:t>menyimpan data</w:t>
+              <w:t>Digunakan untuk menyimpan data</w:t>
             </w:r>
           </w:p>
         </w:tc>
@@ -4982,10 +4884,6 @@
     <w:p/>
     <w:p/>
     <w:p/>
-    <w:p/>
-    <w:p/>
-    <w:p/>
-    <w:p/>
     <w:p>
       <w:pPr>
         <w:pStyle w:val="ListParagraph"/>
@@ -5016,10 +4914,10 @@
           <w:noProof/>
         </w:rPr>
         <w:drawing>
-          <wp:inline distT="0" distB="0" distL="0" distR="0" wp14:anchorId="2892D235" wp14:editId="239712EC">
-            <wp:extent cx="4299856" cy="2155372"/>
-            <wp:effectExtent l="19050" t="19050" r="24765" b="16510"/>
-            <wp:docPr id="8" name="Picture 8"/>
+          <wp:inline distT="0" distB="0" distL="0" distR="0">
+            <wp:extent cx="2619375" cy="1924050"/>
+            <wp:effectExtent l="0" t="0" r="0" b="0"/>
+            <wp:docPr id="15" name="Picture 15"/>
             <wp:cNvGraphicFramePr>
               <a:graphicFrameLocks xmlns:a="http://schemas.openxmlformats.org/drawingml/2006/main" noChangeAspect="1"/>
             </wp:cNvGraphicFramePr>
@@ -5027,26 +4925,30 @@
               <a:graphicData uri="http://schemas.openxmlformats.org/drawingml/2006/picture">
                 <pic:pic xmlns:pic="http://schemas.openxmlformats.org/drawingml/2006/picture">
                   <pic:nvPicPr>
-                    <pic:cNvPr id="0" name=""/>
+                    <pic:cNvPr id="0" name="edit.png"/>
                     <pic:cNvPicPr/>
                   </pic:nvPicPr>
                   <pic:blipFill rotWithShape="1">
-                    <a:blip r:embed="rId14"/>
-                    <a:srcRect l="20512" t="20271" r="4467" b="12838"/>
+                    <a:blip r:embed="rId13">
+                      <a:extLst>
+                        <a:ext uri="{28A0092B-C50C-407E-A947-70E740481C1C}">
+                          <a14:useLocalDpi xmlns:a14="http://schemas.microsoft.com/office/drawing/2010/main" val="0"/>
+                        </a:ext>
+                      </a:extLst>
+                    </a:blip>
+                    <a:srcRect l="12126" t="14764" r="42193" b="10674"/>
                     <a:stretch/>
                   </pic:blipFill>
                   <pic:spPr bwMode="auto">
                     <a:xfrm>
                       <a:off x="0" y="0"/>
-                      <a:ext cx="4300288" cy="2155588"/>
+                      <a:ext cx="2618215" cy="1923198"/>
                     </a:xfrm>
                     <a:prstGeom prst="rect">
                       <a:avLst/>
                     </a:prstGeom>
                     <a:ln>
-                      <a:solidFill>
-                        <a:schemeClr val="tx1"/>
-                      </a:solidFill>
+                      <a:noFill/>
                     </a:ln>
                     <a:extLst>
                       <a:ext uri="{53640926-AAD7-44D8-BBD7-CCE9431645EC}">
@@ -5060,12 +4962,6 @@
           </wp:inline>
         </w:drawing>
       </w:r>
-    </w:p>
-    <w:p>
-      <w:pPr>
-        <w:pStyle w:val="ListParagraph"/>
-        <w:ind w:left="1440"/>
-      </w:pPr>
     </w:p>
     <w:tbl>
       <w:tblPr>
@@ -5173,10 +5069,10 @@
           <w:noProof/>
         </w:rPr>
         <w:drawing>
-          <wp:inline distT="0" distB="0" distL="0" distR="0" wp14:anchorId="34703AE3" wp14:editId="508FDF85">
-            <wp:extent cx="5138057" cy="2688771"/>
-            <wp:effectExtent l="19050" t="19050" r="24765" b="16510"/>
-            <wp:docPr id="10" name="Picture 10"/>
+          <wp:inline distT="0" distB="0" distL="0" distR="0">
+            <wp:extent cx="2831869" cy="1695797"/>
+            <wp:effectExtent l="0" t="0" r="6985" b="0"/>
+            <wp:docPr id="21" name="Picture 21"/>
             <wp:cNvGraphicFramePr>
               <a:graphicFrameLocks xmlns:a="http://schemas.openxmlformats.org/drawingml/2006/main" noChangeAspect="1"/>
             </wp:cNvGraphicFramePr>
@@ -5184,26 +5080,30 @@
               <a:graphicData uri="http://schemas.openxmlformats.org/drawingml/2006/picture">
                 <pic:pic xmlns:pic="http://schemas.openxmlformats.org/drawingml/2006/picture">
                   <pic:nvPicPr>
-                    <pic:cNvPr id="0" name=""/>
+                    <pic:cNvPr id="0" name="Search Data.png"/>
                     <pic:cNvPicPr/>
                   </pic:nvPicPr>
                   <pic:blipFill rotWithShape="1">
-                    <a:blip r:embed="rId15"/>
-                    <a:srcRect l="5698" t="11148" r="4656" b="5406"/>
+                    <a:blip r:embed="rId14">
+                      <a:extLst>
+                        <a:ext uri="{28A0092B-C50C-407E-A947-70E740481C1C}">
+                          <a14:useLocalDpi xmlns:a14="http://schemas.microsoft.com/office/drawing/2010/main" val="0"/>
+                        </a:ext>
+                      </a:extLst>
+                    </a:blip>
+                    <a:srcRect l="11033" t="12473" r="39512" b="21721"/>
                     <a:stretch/>
                   </pic:blipFill>
                   <pic:spPr bwMode="auto">
                     <a:xfrm>
                       <a:off x="0" y="0"/>
-                      <a:ext cx="5138573" cy="2689041"/>
+                      <a:ext cx="2834534" cy="1697393"/>
                     </a:xfrm>
                     <a:prstGeom prst="rect">
                       <a:avLst/>
                     </a:prstGeom>
                     <a:ln>
-                      <a:solidFill>
-                        <a:schemeClr val="tx1"/>
-                      </a:solidFill>
+                      <a:noFill/>
                     </a:ln>
                     <a:extLst>
                       <a:ext uri="{53640926-AAD7-44D8-BBD7-CCE9431645EC}">
@@ -5289,13 +5189,7 @@
               <w:ind w:left="0"/>
             </w:pPr>
             <w:r>
-              <w:t xml:space="preserve">Digunakan untuk </w:t>
-            </w:r>
-            <w:r>
-              <w:t>mengedit</w:t>
-            </w:r>
-            <w:r>
-              <w:t xml:space="preserve"> data</w:t>
+              <w:t>Digunakan untuk mengedit data</w:t>
             </w:r>
           </w:p>
         </w:tc>
@@ -5350,97 +5244,14 @@
           </w:p>
         </w:tc>
       </w:tr>
-      <w:tr>
-        <w:tc>
-          <w:tcPr>
-            <w:tcW w:w="2718" w:type="dxa"/>
-          </w:tcPr>
-          <w:p>
-            <w:pPr>
-              <w:pStyle w:val="ListParagraph"/>
-              <w:ind w:left="0"/>
-              <w:rPr>
-                <w:i/>
-              </w:rPr>
-            </w:pPr>
-            <w:r>
-              <w:rPr>
-                <w:i/>
-              </w:rPr>
-              <w:t>Paginator</w:t>
-            </w:r>
-          </w:p>
-        </w:tc>
-        <w:tc>
-          <w:tcPr>
-            <w:tcW w:w="327" w:type="dxa"/>
-          </w:tcPr>
-          <w:p>
-            <w:pPr>
-              <w:pStyle w:val="ListParagraph"/>
-              <w:ind w:left="0"/>
-            </w:pPr>
-            <w:r>
-              <w:t>:</w:t>
-            </w:r>
-          </w:p>
-        </w:tc>
-        <w:tc>
-          <w:tcPr>
-            <w:tcW w:w="5433" w:type="dxa"/>
-          </w:tcPr>
-          <w:p>
-            <w:pPr>
-              <w:pStyle w:val="ListParagraph"/>
-              <w:ind w:left="0"/>
-            </w:pPr>
-            <w:r>
-              <w:t>Digunakan untuk pindah halaman</w:t>
-            </w:r>
-          </w:p>
-        </w:tc>
-      </w:tr>
     </w:tbl>
     <w:p>
       <w:pPr>
         <w:pStyle w:val="ListParagraph"/>
         <w:ind w:left="1440"/>
-      </w:pPr>
-    </w:p>
-    <w:p>
-      <w:pPr>
-        <w:pStyle w:val="ListParagraph"/>
-        <w:ind w:left="1440"/>
-      </w:pPr>
-    </w:p>
-    <w:p>
-      <w:pPr>
-        <w:pStyle w:val="ListParagraph"/>
-        <w:ind w:left="1440"/>
-      </w:pPr>
-    </w:p>
-    <w:p>
-      <w:pPr>
-        <w:pStyle w:val="ListParagraph"/>
-        <w:ind w:left="1440"/>
-      </w:pPr>
-    </w:p>
-    <w:p>
-      <w:pPr>
-        <w:pStyle w:val="ListParagraph"/>
-        <w:ind w:left="1440"/>
-      </w:pPr>
-    </w:p>
-    <w:p>
-      <w:pPr>
-        <w:pStyle w:val="ListParagraph"/>
-        <w:ind w:left="1440"/>
-      </w:pPr>
-    </w:p>
-    <w:p>
-      <w:pPr>
-        <w:pStyle w:val="ListParagraph"/>
-        <w:ind w:left="1440"/>
+        <w:rPr>
+          <w:i/>
+        </w:rPr>
       </w:pPr>
     </w:p>
     <w:p>
@@ -5459,7 +5270,6 @@
         <w:rPr>
           <w:i/>
         </w:rPr>
-        <w:lastRenderedPageBreak/>
         <w:t>Request Deposit</w:t>
       </w:r>
     </w:p>
@@ -5473,10 +5283,10 @@
           <w:noProof/>
         </w:rPr>
         <w:drawing>
-          <wp:inline distT="0" distB="0" distL="0" distR="0" wp14:anchorId="5ECD3C06" wp14:editId="0284A72F">
-            <wp:extent cx="4278086" cy="1763486"/>
-            <wp:effectExtent l="19050" t="19050" r="27305" b="27305"/>
-            <wp:docPr id="11" name="Picture 11"/>
+          <wp:inline distT="0" distB="0" distL="0" distR="0">
+            <wp:extent cx="2576946" cy="2056014"/>
+            <wp:effectExtent l="0" t="0" r="0" b="1905"/>
+            <wp:docPr id="22" name="Picture 22"/>
             <wp:cNvGraphicFramePr>
               <a:graphicFrameLocks xmlns:a="http://schemas.openxmlformats.org/drawingml/2006/main" noChangeAspect="1"/>
             </wp:cNvGraphicFramePr>
@@ -5484,26 +5294,30 @@
               <a:graphicData uri="http://schemas.openxmlformats.org/drawingml/2006/picture">
                 <pic:pic xmlns:pic="http://schemas.openxmlformats.org/drawingml/2006/picture">
                   <pic:nvPicPr>
-                    <pic:cNvPr id="0" name=""/>
+                    <pic:cNvPr id="0" name="Request Deposit.png"/>
                     <pic:cNvPicPr/>
                   </pic:nvPicPr>
                   <pic:blipFill rotWithShape="1">
-                    <a:blip r:embed="rId16"/>
-                    <a:srcRect l="21082" t="24663" r="4277" b="20607"/>
+                    <a:blip r:embed="rId15">
+                      <a:extLst>
+                        <a:ext uri="{28A0092B-C50C-407E-A947-70E740481C1C}">
+                          <a14:useLocalDpi xmlns:a14="http://schemas.microsoft.com/office/drawing/2010/main" val="0"/>
+                        </a:ext>
+                      </a:extLst>
+                    </a:blip>
+                    <a:srcRect l="12194" t="14839" r="42802" b="5377"/>
                     <a:stretch/>
                   </pic:blipFill>
                   <pic:spPr bwMode="auto">
                     <a:xfrm>
                       <a:off x="0" y="0"/>
-                      <a:ext cx="4278515" cy="1763663"/>
+                      <a:ext cx="2579370" cy="2057948"/>
                     </a:xfrm>
                     <a:prstGeom prst="rect">
                       <a:avLst/>
                     </a:prstGeom>
                     <a:ln>
-                      <a:solidFill>
-                        <a:schemeClr val="tx1"/>
-                      </a:solidFill>
+                      <a:noFill/>
                     </a:ln>
                     <a:extLst>
                       <a:ext uri="{53640926-AAD7-44D8-BBD7-CCE9431645EC}">
@@ -5561,7 +5375,7 @@
               <w:rPr>
                 <w:i/>
               </w:rPr>
-              <w:t>Confirm</w:t>
+              <w:t>Submit</w:t>
             </w:r>
           </w:p>
         </w:tc>
@@ -5595,6 +5409,24 @@
         </w:tc>
       </w:tr>
     </w:tbl>
+    <w:p>
+      <w:pPr>
+        <w:pStyle w:val="ListParagraph"/>
+        <w:ind w:left="1440"/>
+        <w:rPr>
+          <w:i/>
+        </w:rPr>
+      </w:pPr>
+    </w:p>
+    <w:p>
+      <w:pPr>
+        <w:pStyle w:val="ListParagraph"/>
+        <w:ind w:left="1440"/>
+        <w:rPr>
+          <w:i/>
+        </w:rPr>
+      </w:pPr>
+    </w:p>
     <w:p>
       <w:pPr>
         <w:pStyle w:val="ListParagraph"/>
@@ -5611,6 +5443,7 @@
         <w:rPr>
           <w:i/>
         </w:rPr>
+        <w:lastRenderedPageBreak/>
         <w:t>Confirm Deposit</w:t>
       </w:r>
     </w:p>
@@ -5624,10 +5457,10 @@
           <w:noProof/>
         </w:rPr>
         <w:drawing>
-          <wp:inline distT="0" distB="0" distL="0" distR="0" wp14:anchorId="6F54E9E4" wp14:editId="680F8505">
-            <wp:extent cx="4267200" cy="2400300"/>
-            <wp:effectExtent l="19050" t="19050" r="19050" b="19050"/>
-            <wp:docPr id="9" name="Picture 9"/>
+          <wp:inline distT="0" distB="0" distL="0" distR="0" wp14:anchorId="284FC0B1" wp14:editId="16A01C9F">
+            <wp:extent cx="2610196" cy="2549235"/>
+            <wp:effectExtent l="0" t="0" r="0" b="0"/>
+            <wp:docPr id="23" name="Picture 23"/>
             <wp:cNvGraphicFramePr>
               <a:graphicFrameLocks xmlns:a="http://schemas.openxmlformats.org/drawingml/2006/main" noChangeAspect="1"/>
             </wp:cNvGraphicFramePr>
@@ -5635,26 +5468,30 @@
               <a:graphicData uri="http://schemas.openxmlformats.org/drawingml/2006/picture">
                 <pic:pic xmlns:pic="http://schemas.openxmlformats.org/drawingml/2006/picture">
                   <pic:nvPicPr>
-                    <pic:cNvPr id="0" name=""/>
+                    <pic:cNvPr id="0" name="Confirm Deposit.png"/>
                     <pic:cNvPicPr/>
                   </pic:nvPicPr>
                   <pic:blipFill rotWithShape="1">
-                    <a:blip r:embed="rId17"/>
-                    <a:srcRect l="21123" t="11834" r="4363" b="13610"/>
+                    <a:blip r:embed="rId16">
+                      <a:extLst>
+                        <a:ext uri="{28A0092B-C50C-407E-A947-70E740481C1C}">
+                          <a14:useLocalDpi xmlns:a14="http://schemas.microsoft.com/office/drawing/2010/main" val="0"/>
+                        </a:ext>
+                      </a:extLst>
+                    </a:blip>
+                    <a:srcRect l="13355" t="1076" r="41060" b="-1"/>
                     <a:stretch/>
                   </pic:blipFill>
                   <pic:spPr bwMode="auto">
                     <a:xfrm>
                       <a:off x="0" y="0"/>
-                      <a:ext cx="4270761" cy="2402303"/>
+                      <a:ext cx="2612652" cy="2551634"/>
                     </a:xfrm>
                     <a:prstGeom prst="rect">
                       <a:avLst/>
                     </a:prstGeom>
                     <a:ln>
-                      <a:solidFill>
-                        <a:schemeClr val="tx1"/>
-                      </a:solidFill>
+                      <a:noFill/>
                     </a:ln>
                     <a:extLst>
                       <a:ext uri="{53640926-AAD7-44D8-BBD7-CCE9431645EC}">
@@ -5668,12 +5505,6 @@
           </wp:inline>
         </w:drawing>
       </w:r>
-    </w:p>
-    <w:p>
-      <w:pPr>
-        <w:pStyle w:val="ListParagraph"/>
-        <w:ind w:left="1440"/>
-      </w:pPr>
     </w:p>
     <w:tbl>
       <w:tblPr>
@@ -5749,6 +5580,15 @@
     <w:p>
       <w:pPr>
         <w:pStyle w:val="ListParagraph"/>
+        <w:ind w:left="1440"/>
+        <w:rPr>
+          <w:i/>
+        </w:rPr>
+      </w:pPr>
+    </w:p>
+    <w:p>
+      <w:pPr>
+        <w:pStyle w:val="ListParagraph"/>
         <w:numPr>
           <w:ilvl w:val="2"/>
           <w:numId w:val="2"/>
@@ -5775,10 +5615,10 @@
           <w:noProof/>
         </w:rPr>
         <w:drawing>
-          <wp:inline distT="0" distB="0" distL="0" distR="0" wp14:anchorId="405ABC82" wp14:editId="08D22DBC">
-            <wp:extent cx="5257800" cy="2400300"/>
-            <wp:effectExtent l="19050" t="19050" r="19050" b="19050"/>
-            <wp:docPr id="12" name="Picture 12"/>
+          <wp:inline distT="0" distB="0" distL="0" distR="0">
+            <wp:extent cx="2848493" cy="1729047"/>
+            <wp:effectExtent l="0" t="0" r="0" b="5080"/>
+            <wp:docPr id="24" name="Picture 24"/>
             <wp:cNvGraphicFramePr>
               <a:graphicFrameLocks xmlns:a="http://schemas.openxmlformats.org/drawingml/2006/main" noChangeAspect="1"/>
             </wp:cNvGraphicFramePr>
@@ -5786,26 +5626,30 @@
               <a:graphicData uri="http://schemas.openxmlformats.org/drawingml/2006/picture">
                 <pic:pic xmlns:pic="http://schemas.openxmlformats.org/drawingml/2006/picture">
                   <pic:nvPicPr>
-                    <pic:cNvPr id="0" name=""/>
+                    <pic:cNvPr id="0" name="Approve.png"/>
                     <pic:cNvPicPr/>
                   </pic:nvPicPr>
                   <pic:blipFill rotWithShape="1">
-                    <a:blip r:embed="rId18"/>
-                    <a:srcRect l="4657" t="19526" r="3531" b="5917"/>
+                    <a:blip r:embed="rId17">
+                      <a:extLst>
+                        <a:ext uri="{28A0092B-C50C-407E-A947-70E740481C1C}">
+                          <a14:useLocalDpi xmlns:a14="http://schemas.microsoft.com/office/drawing/2010/main" val="0"/>
+                        </a:ext>
+                      </a:extLst>
+                    </a:blip>
+                    <a:srcRect l="10743" t="11829" r="39512" b="21074"/>
                     <a:stretch/>
                   </pic:blipFill>
                   <pic:spPr bwMode="auto">
                     <a:xfrm>
                       <a:off x="0" y="0"/>
-                      <a:ext cx="5262188" cy="2402303"/>
+                      <a:ext cx="2851174" cy="1730674"/>
                     </a:xfrm>
                     <a:prstGeom prst="rect">
                       <a:avLst/>
                     </a:prstGeom>
                     <a:ln>
-                      <a:solidFill>
-                        <a:schemeClr val="tx1"/>
-                      </a:solidFill>
+                      <a:noFill/>
                     </a:ln>
                     <a:extLst>
                       <a:ext uri="{53640926-AAD7-44D8-BBD7-CCE9431645EC}">
@@ -5885,10 +5729,7 @@
               <w:ind w:left="0"/>
             </w:pPr>
             <w:r>
-              <w:t xml:space="preserve">Digunakan untuk </w:t>
-            </w:r>
-            <w:r>
-              <w:t>menyetujui pembayaran.</w:t>
+              <w:t>Digunakan untuk menyetujui pembayaran.</w:t>
             </w:r>
           </w:p>
         </w:tc>
@@ -5910,7 +5751,6 @@
         <w:rPr>
           <w:i/>
         </w:rPr>
-        <w:lastRenderedPageBreak/>
         <w:t xml:space="preserve">Generate </w:t>
       </w:r>
       <w:r>
@@ -5925,21 +5765,15 @@
           <w:noProof/>
         </w:rPr>
       </w:pPr>
-    </w:p>
-    <w:p>
-      <w:pPr>
-        <w:pStyle w:val="ListParagraph"/>
-        <w:ind w:left="1440"/>
-      </w:pPr>
       <w:r>
         <w:rPr>
           <w:noProof/>
         </w:rPr>
         <w:drawing>
-          <wp:inline distT="0" distB="0" distL="0" distR="0" wp14:anchorId="27658753" wp14:editId="4C89D4C3">
-            <wp:extent cx="4248149" cy="1162050"/>
-            <wp:effectExtent l="19050" t="19050" r="19685" b="19050"/>
-            <wp:docPr id="13" name="Picture 13"/>
+          <wp:inline distT="0" distB="0" distL="0" distR="0">
+            <wp:extent cx="2588029" cy="1025236"/>
+            <wp:effectExtent l="0" t="0" r="0" b="3810"/>
+            <wp:docPr id="25" name="Picture 25"/>
             <wp:cNvGraphicFramePr>
               <a:graphicFrameLocks xmlns:a="http://schemas.openxmlformats.org/drawingml/2006/main" noChangeAspect="1"/>
             </wp:cNvGraphicFramePr>
@@ -5947,26 +5781,30 @@
               <a:graphicData uri="http://schemas.openxmlformats.org/drawingml/2006/picture">
                 <pic:pic xmlns:pic="http://schemas.openxmlformats.org/drawingml/2006/picture">
                   <pic:nvPicPr>
-                    <pic:cNvPr id="0" name=""/>
+                    <pic:cNvPr id="0" name="Generate.png"/>
                     <pic:cNvPicPr/>
                   </pic:nvPicPr>
                   <pic:blipFill rotWithShape="1">
-                    <a:blip r:embed="rId19"/>
-                    <a:srcRect l="22121" t="25148" r="3698" b="38758"/>
+                    <a:blip r:embed="rId18">
+                      <a:extLst>
+                        <a:ext uri="{28A0092B-C50C-407E-A947-70E740481C1C}">
+                          <a14:useLocalDpi xmlns:a14="http://schemas.microsoft.com/office/drawing/2010/main" val="0"/>
+                        </a:ext>
+                      </a:extLst>
+                    </a:blip>
+                    <a:srcRect l="12678" t="15269" r="42125" b="44946"/>
                     <a:stretch/>
                   </pic:blipFill>
                   <pic:spPr bwMode="auto">
                     <a:xfrm>
                       <a:off x="0" y="0"/>
-                      <a:ext cx="4251695" cy="1163020"/>
+                      <a:ext cx="2590465" cy="1026201"/>
                     </a:xfrm>
                     <a:prstGeom prst="rect">
                       <a:avLst/>
                     </a:prstGeom>
                     <a:ln>
-                      <a:solidFill>
-                        <a:schemeClr val="tx1"/>
-                      </a:solidFill>
+                      <a:noFill/>
                     </a:ln>
                     <a:extLst>
                       <a:ext uri="{53640926-AAD7-44D8-BBD7-CCE9431645EC}">
@@ -6046,21 +5884,48 @@
               <w:ind w:left="0"/>
             </w:pPr>
             <w:r>
-              <w:t xml:space="preserve">Digunakan untuk </w:t>
-            </w:r>
-            <w:r>
-              <w:t>generate</w:t>
-            </w:r>
-            <w:r>
-              <w:t xml:space="preserve"> </w:t>
-            </w:r>
-            <w:r>
-              <w:t>akun.</w:t>
+              <w:t>Digunakan untuk generate akun.</w:t>
             </w:r>
           </w:p>
         </w:tc>
       </w:tr>
     </w:tbl>
+    <w:p>
+      <w:pPr>
+        <w:pStyle w:val="ListParagraph"/>
+        <w:ind w:left="1440"/>
+      </w:pPr>
+    </w:p>
+    <w:p>
+      <w:pPr>
+        <w:pStyle w:val="ListParagraph"/>
+        <w:ind w:left="1440"/>
+      </w:pPr>
+    </w:p>
+    <w:p>
+      <w:pPr>
+        <w:pStyle w:val="ListParagraph"/>
+        <w:ind w:left="1440"/>
+      </w:pPr>
+    </w:p>
+    <w:p>
+      <w:pPr>
+        <w:pStyle w:val="ListParagraph"/>
+        <w:ind w:left="1440"/>
+      </w:pPr>
+    </w:p>
+    <w:p>
+      <w:pPr>
+        <w:pStyle w:val="ListParagraph"/>
+        <w:ind w:left="1440"/>
+      </w:pPr>
+    </w:p>
+    <w:p>
+      <w:pPr>
+        <w:pStyle w:val="ListParagraph"/>
+        <w:ind w:left="1440"/>
+      </w:pPr>
+    </w:p>
     <w:p>
       <w:pPr>
         <w:pStyle w:val="ListParagraph"/>
@@ -6077,6 +5942,7 @@
         <w:ind w:left="720"/>
       </w:pPr>
       <w:r>
+        <w:lastRenderedPageBreak/>
         <w:t>Hardware Interface</w:t>
       </w:r>
     </w:p>
@@ -6568,7 +6434,6 @@
           </w:tcPr>
           <w:p>
             <w:r>
-              <w:lastRenderedPageBreak/>
               <w:t>Perancangan Database</w:t>
             </w:r>
           </w:p>
@@ -6678,6 +6543,7 @@
         <w:t xml:space="preserve">server </w:t>
       </w:r>
       <w:r>
+        <w:lastRenderedPageBreak/>
         <w:t xml:space="preserve">milik </w:t>
       </w:r>
       <w:r>
@@ -7060,30 +6926,6 @@
     </w:p>
     <w:p>
       <w:pPr>
-        <w:pStyle w:val="ListParagraph"/>
-        <w:ind w:left="2160" w:hanging="810"/>
-      </w:pPr>
-    </w:p>
-    <w:p>
-      <w:pPr>
-        <w:pStyle w:val="ListParagraph"/>
-        <w:ind w:left="2160" w:hanging="810"/>
-      </w:pPr>
-    </w:p>
-    <w:p>
-      <w:pPr>
-        <w:pStyle w:val="ListParagraph"/>
-        <w:ind w:left="2160" w:hanging="810"/>
-      </w:pPr>
-    </w:p>
-    <w:p>
-      <w:pPr>
-        <w:pStyle w:val="ListParagraph"/>
-        <w:ind w:left="2160" w:hanging="810"/>
-      </w:pPr>
-    </w:p>
-    <w:p>
-      <w:pPr>
         <w:pStyle w:val="SubSubBab"/>
         <w:numPr>
           <w:ilvl w:val="1"/>
@@ -7098,7 +6940,6 @@
         <w:rPr>
           <w:i/>
         </w:rPr>
-        <w:lastRenderedPageBreak/>
         <w:t>Register Reseller</w:t>
       </w:r>
     </w:p>
@@ -7652,11 +7493,7 @@
               <w:ind w:left="450"/>
             </w:pPr>
             <w:r>
-              <w:t xml:space="preserve">Memasukan data referral sesuai dengan form yang tersedia lalu </w:t>
-            </w:r>
-            <w:r>
-              <w:lastRenderedPageBreak/>
-              <w:t>klik submit</w:t>
+              <w:t>Memasukan data referral sesuai dengan form yang tersedia lalu klik submit</w:t>
             </w:r>
           </w:p>
         </w:tc>
@@ -7884,7 +7721,11 @@
               <w:ind w:left="360" w:hanging="360"/>
             </w:pPr>
             <w:r>
-              <w:t>1. Memilih Referral yang akan diedit, klik edit action</w:t>
+              <w:t xml:space="preserve">1. Memilih Referral yang akan </w:t>
+            </w:r>
+            <w:r>
+              <w:lastRenderedPageBreak/>
+              <w:t>diedit, klik edit action</w:t>
             </w:r>
           </w:p>
         </w:tc>
@@ -9052,7 +8893,6 @@
           <w:b/>
           <w:i/>
         </w:rPr>
-        <w:lastRenderedPageBreak/>
         <w:t>Stimulus / Response Sequence</w:t>
       </w:r>
     </w:p>
@@ -9333,6 +9173,7 @@
         <w:ind w:left="720"/>
       </w:pPr>
       <w:r>
+        <w:lastRenderedPageBreak/>
         <w:t xml:space="preserve">Report </w:t>
       </w:r>
       <w:r>
@@ -9741,25 +9582,16 @@
         <w:ind w:left="1440"/>
       </w:pPr>
       <w:r>
-        <w:t xml:space="preserve">Request deposit ini dapat dilakukan oleh admin dan reseller, </w:t>
+        <w:t>Request deposit ini dapat dil</w:t>
+      </w:r>
+      <w:r>
+        <w:t>akukan oleh admin dan reseller.</w:t>
       </w:r>
     </w:p>
     <w:p>
       <w:pPr>
         <w:pStyle w:val="ListParagraph"/>
-        <w:ind w:left="1800"/>
-      </w:pPr>
-    </w:p>
-    <w:p>
-      <w:pPr>
-        <w:pStyle w:val="ListParagraph"/>
-        <w:ind w:left="1800"/>
-      </w:pPr>
-    </w:p>
-    <w:p>
-      <w:pPr>
-        <w:pStyle w:val="ListParagraph"/>
-        <w:ind w:left="1800"/>
+        <w:ind w:left="1440"/>
       </w:pPr>
     </w:p>
     <w:p>
@@ -9780,7 +9612,6 @@
           <w:b/>
           <w:i/>
         </w:rPr>
-        <w:lastRenderedPageBreak/>
         <w:t>Stimulus / Response Sequence</w:t>
       </w:r>
     </w:p>
@@ -10444,7 +10275,6 @@
           <w:b/>
           <w:i/>
         </w:rPr>
-        <w:lastRenderedPageBreak/>
         <w:t>Stimulus / Response Sequence</w:t>
       </w:r>
     </w:p>
@@ -10721,6 +10551,7 @@
         <w:ind w:left="810" w:hanging="450"/>
       </w:pPr>
       <w:r>
+        <w:lastRenderedPageBreak/>
         <w:t xml:space="preserve"> </w:t>
       </w:r>
       <w:r>
@@ -11114,11 +10945,6 @@
     </w:p>
     <w:p>
       <w:pPr>
-        <w:ind w:left="2340" w:hanging="990"/>
-      </w:pPr>
-    </w:p>
-    <w:p>
-      <w:pPr>
         <w:pStyle w:val="SubSubBab"/>
         <w:numPr>
           <w:ilvl w:val="1"/>
@@ -11127,7 +10953,6 @@
         <w:ind w:left="810" w:hanging="450"/>
       </w:pPr>
       <w:r>
-        <w:lastRenderedPageBreak/>
         <w:t>Penjualan Akun</w:t>
       </w:r>
     </w:p>
@@ -11419,6 +11244,12 @@
     <w:p>
       <w:pPr>
         <w:pStyle w:val="ListParagraph"/>
+        <w:ind w:left="1800"/>
+      </w:pPr>
+    </w:p>
+    <w:p>
+      <w:pPr>
+        <w:pStyle w:val="ListParagraph"/>
         <w:numPr>
           <w:ilvl w:val="2"/>
           <w:numId w:val="2"/>
@@ -11434,6 +11265,7 @@
           <w:b/>
           <w:i/>
         </w:rPr>
+        <w:lastRenderedPageBreak/>
         <w:t>Functional Requirement</w:t>
       </w:r>
     </w:p>
@@ -11818,11 +11650,7 @@
               <w:spacing w:before="60" w:after="0" w:line="240" w:lineRule="auto"/>
             </w:pPr>
             <w:r>
-              <w:t xml:space="preserve">Menampilkan data user dengan action edit dan </w:t>
-            </w:r>
-            <w:r>
-              <w:lastRenderedPageBreak/>
-              <w:t>delete</w:t>
+              <w:t>Menampilkan data user dengan action edit dan delete</w:t>
             </w:r>
           </w:p>
         </w:tc>
@@ -11843,7 +11671,6 @@
               <w:ind w:left="90"/>
             </w:pPr>
             <w:r>
-              <w:lastRenderedPageBreak/>
               <w:t>Edit User</w:t>
             </w:r>
           </w:p>
@@ -12116,6 +11943,7 @@
           <w:b/>
           <w:i/>
         </w:rPr>
+        <w:lastRenderedPageBreak/>
         <w:t xml:space="preserve">Functional Requirement </w:t>
       </w:r>
     </w:p>
@@ -12503,7 +12331,6 @@
               <w:ind w:left="90"/>
             </w:pPr>
             <w:r>
-              <w:lastRenderedPageBreak/>
               <w:t>Edit Profile</w:t>
             </w:r>
           </w:p>
@@ -12785,6 +12612,7 @@
         <w:ind w:left="2340" w:hanging="900"/>
       </w:pPr>
       <w:r>
+        <w:lastRenderedPageBreak/>
         <w:t xml:space="preserve">REQ </w:t>
       </w:r>
       <w:proofErr w:type="gramStart"/>
@@ -13211,7 +13039,6 @@
         <w:rPr>
           <w:i/>
         </w:rPr>
-        <w:lastRenderedPageBreak/>
         <w:t>Change Password</w:t>
       </w:r>
     </w:p>
@@ -13531,6 +13358,7 @@
         <w:ind w:left="2340" w:hanging="900"/>
       </w:pPr>
       <w:r>
+        <w:lastRenderedPageBreak/>
         <w:t xml:space="preserve">REQ </w:t>
       </w:r>
       <w:proofErr w:type="gramStart"/>
@@ -14039,11 +13867,7 @@
           </w:tcPr>
           <w:p>
             <w:r>
-              <w:t xml:space="preserve">Aplikasi ini harus bisa menghasilkan reponse time yang secepat mungkin untuk mampu menggenerate ribuan akun, serte cepat untuk melakukan pengiriman SMS berisi Username dan Password untuk diterima </w:t>
-            </w:r>
-            <w:r>
-              <w:lastRenderedPageBreak/>
-              <w:t>oleh pembeli</w:t>
+              <w:t>Aplikasi ini harus bisa menghasilkan reponse time yang secepat mungkin untuk mampu menggenerate ribuan akun, serte cepat untuk melakukan pengiriman SMS berisi Username dan Password untuk diterima oleh pembeli</w:t>
             </w:r>
           </w:p>
         </w:tc>
@@ -14063,9 +13887,7 @@
               <w:left w:w="108" w:type="dxa"/>
             </w:tcMar>
           </w:tcPr>
-          <w:p>
-            <w:bookmarkStart w:id="1" w:name="_GoBack" w:colFirst="1" w:colLast="1"/>
-          </w:p>
+          <w:p/>
         </w:tc>
         <w:tc>
           <w:tcPr>
@@ -14116,7 +13938,6 @@
           </w:p>
         </w:tc>
       </w:tr>
-      <w:bookmarkEnd w:id="1"/>
       <w:tr>
         <w:tc>
           <w:tcPr>
@@ -14288,8 +14109,9 @@
       <w:pPr>
         <w:pStyle w:val="guide"/>
       </w:pPr>
-    </w:p>
-    <w:p/>
+      <w:bookmarkStart w:id="1" w:name="_GoBack"/>
+      <w:bookmarkEnd w:id="1"/>
+    </w:p>
     <w:sectPr>
       <w:pgSz w:w="11906" w:h="16838"/>
       <w:pgMar w:top="1440" w:right="1440" w:bottom="1440" w:left="1440" w:header="0" w:footer="0" w:gutter="0"/>
@@ -20558,7 +20380,7 @@
 </file>
 
 <file path=customXml/itemProps1.xml><?xml version="1.0" encoding="utf-8"?>
-<ds:datastoreItem xmlns:ds="http://schemas.openxmlformats.org/officeDocument/2006/customXml" ds:itemID="{3F489759-4FDA-4F72-A96B-F000D5042D36}">
+<ds:datastoreItem xmlns:ds="http://schemas.openxmlformats.org/officeDocument/2006/customXml" ds:itemID="{DE033316-982B-4491-917B-4A12404D604A}">
   <ds:schemaRefs>
     <ds:schemaRef ds:uri="http://schemas.openxmlformats.org/officeDocument/2006/bibliography"/>
   </ds:schemaRefs>

</xml_diff>

<commit_message>
Diany Revisi User Interface 2
</commit_message>
<xml_diff>
--- a/Software Requirements Specification 2.docx
+++ b/Software Requirements Specification 2.docx
@@ -12587,6 +12587,10 @@
     </w:tbl>
     <w:p/>
     <w:p>
+      <w:bookmarkStart w:id="1" w:name="_GoBack"/>
+      <w:bookmarkEnd w:id="1"/>
+    </w:p>
+    <w:p>
       <w:pPr>
         <w:pStyle w:val="ListParagraph"/>
         <w:numPr>
@@ -12603,6 +12607,7 @@
           <w:b/>
           <w:i/>
         </w:rPr>
+        <w:lastRenderedPageBreak/>
         <w:t xml:space="preserve">Functional Requirement </w:t>
       </w:r>
     </w:p>
@@ -12612,7 +12617,6 @@
         <w:ind w:left="2340" w:hanging="900"/>
       </w:pPr>
       <w:r>
-        <w:lastRenderedPageBreak/>
         <w:t xml:space="preserve">REQ </w:t>
       </w:r>
       <w:proofErr w:type="gramStart"/>
@@ -13013,18 +13017,6 @@
     </w:p>
     <w:p>
       <w:pPr>
-        <w:pStyle w:val="ListParagraph"/>
-        <w:ind w:left="2340" w:hanging="900"/>
-      </w:pPr>
-    </w:p>
-    <w:p>
-      <w:pPr>
-        <w:pStyle w:val="ListParagraph"/>
-        <w:ind w:left="2340" w:hanging="900"/>
-      </w:pPr>
-    </w:p>
-    <w:p>
-      <w:pPr>
         <w:pStyle w:val="SubSubBab"/>
         <w:numPr>
           <w:ilvl w:val="1"/>
@@ -13358,7 +13350,6 @@
         <w:ind w:left="2340" w:hanging="900"/>
       </w:pPr>
       <w:r>
-        <w:lastRenderedPageBreak/>
         <w:t xml:space="preserve">REQ </w:t>
       </w:r>
       <w:proofErr w:type="gramStart"/>
@@ -14049,68 +14040,11 @@
           </w:p>
         </w:tc>
       </w:tr>
-      <w:tr>
-        <w:tc>
-          <w:tcPr>
-            <w:tcW w:w="1080" w:type="dxa"/>
-            <w:tcBorders>
-              <w:top w:val="single" w:sz="4" w:space="0" w:color="00000A"/>
-              <w:left w:val="single" w:sz="4" w:space="0" w:color="00000A"/>
-              <w:bottom w:val="single" w:sz="4" w:space="0" w:color="00000A"/>
-              <w:right w:val="single" w:sz="4" w:space="0" w:color="00000A"/>
-            </w:tcBorders>
-            <w:shd w:val="clear" w:color="auto" w:fill="auto"/>
-            <w:tcMar>
-              <w:left w:w="108" w:type="dxa"/>
-            </w:tcMar>
-          </w:tcPr>
-          <w:p/>
-        </w:tc>
-        <w:tc>
-          <w:tcPr>
-            <w:tcW w:w="1728" w:type="dxa"/>
-            <w:tcBorders>
-              <w:top w:val="single" w:sz="4" w:space="0" w:color="00000A"/>
-              <w:left w:val="single" w:sz="4" w:space="0" w:color="00000A"/>
-              <w:bottom w:val="single" w:sz="4" w:space="0" w:color="00000A"/>
-              <w:right w:val="single" w:sz="4" w:space="0" w:color="00000A"/>
-            </w:tcBorders>
-            <w:shd w:val="clear" w:color="auto" w:fill="auto"/>
-            <w:tcMar>
-              <w:left w:w="108" w:type="dxa"/>
-            </w:tcMar>
-          </w:tcPr>
-          <w:p/>
-        </w:tc>
-        <w:tc>
-          <w:tcPr>
-            <w:tcW w:w="5470" w:type="dxa"/>
-            <w:tcBorders>
-              <w:top w:val="single" w:sz="4" w:space="0" w:color="00000A"/>
-              <w:left w:val="single" w:sz="4" w:space="0" w:color="00000A"/>
-              <w:bottom w:val="single" w:sz="4" w:space="0" w:color="00000A"/>
-              <w:right w:val="single" w:sz="4" w:space="0" w:color="00000A"/>
-            </w:tcBorders>
-            <w:shd w:val="clear" w:color="auto" w:fill="auto"/>
-            <w:tcMar>
-              <w:left w:w="108" w:type="dxa"/>
-            </w:tcMar>
-          </w:tcPr>
-          <w:p/>
-        </w:tc>
-      </w:tr>
     </w:tbl>
     <w:p>
       <w:pPr>
         <w:pStyle w:val="guide"/>
       </w:pPr>
-    </w:p>
-    <w:p>
-      <w:pPr>
-        <w:pStyle w:val="guide"/>
-      </w:pPr>
-      <w:bookmarkStart w:id="1" w:name="_GoBack"/>
-      <w:bookmarkEnd w:id="1"/>
     </w:p>
     <w:sectPr>
       <w:pgSz w:w="11906" w:h="16838"/>
@@ -20380,7 +20314,7 @@
 </file>
 
 <file path=customXml/itemProps1.xml><?xml version="1.0" encoding="utf-8"?>
-<ds:datastoreItem xmlns:ds="http://schemas.openxmlformats.org/officeDocument/2006/customXml" ds:itemID="{DE033316-982B-4491-917B-4A12404D604A}">
+<ds:datastoreItem xmlns:ds="http://schemas.openxmlformats.org/officeDocument/2006/customXml" ds:itemID="{6A1CEEDA-495C-4A83-A331-512F33F29C3E}">
   <ds:schemaRefs>
     <ds:schemaRef ds:uri="http://schemas.openxmlformats.org/officeDocument/2006/bibliography"/>
   </ds:schemaRefs>

</xml_diff>